<commit_message>
Grace changes to index
</commit_message>
<xml_diff>
--- a/doc/Primary Index.docx
+++ b/doc/Primary Index.docx
@@ -1,10 +1,8 @@
 
 <file path=word/document.xml><?xml version="1.0" encoding="utf-8"?>
-<w:document xmlns:wpc="http://schemas.microsoft.com/office/word/2010/wordprocessingCanvas" xmlns:mc="http://schemas.openxmlformats.org/markup-compatibility/2006" xmlns:o="urn:schemas-microsoft-com:office:office" xmlns:r="http://schemas.openxmlformats.org/officeDocument/2006/relationships" xmlns:m="http://schemas.openxmlformats.org/officeDocument/2006/math" xmlns:v="urn:schemas-microsoft-com:vml" xmlns:wp14="http://schemas.microsoft.com/office/word/2010/wordprocessingDrawing" xmlns:wp="http://schemas.openxmlformats.org/drawingml/2006/wordprocessingDrawing" xmlns:w10="urn:schemas-microsoft-com:office:word" xmlns:w="http://schemas.openxmlformats.org/wordprocessingml/2006/main" xmlns:w14="http://schemas.microsoft.com/office/word/2010/wordml" xmlns:wpg="http://schemas.microsoft.com/office/word/2010/wordprocessingGroup" xmlns:wpi="http://schemas.microsoft.com/office/word/2010/wordprocessingInk" xmlns:wne="http://schemas.microsoft.com/office/word/2006/wordml" xmlns:wps="http://schemas.microsoft.com/office/word/2010/wordprocessingShape" mc:Ignorable="w14 wp14">
+<w:document xmlns:wpc="http://schemas.microsoft.com/office/word/2010/wordprocessingCanvas" xmlns:mo="http://schemas.microsoft.com/office/mac/office/2008/main" xmlns:mc="http://schemas.openxmlformats.org/markup-compatibility/2006" xmlns:mv="urn:schemas-microsoft-com:mac:vml" xmlns:o="urn:schemas-microsoft-com:office:office" xmlns:r="http://schemas.openxmlformats.org/officeDocument/2006/relationships" xmlns:m="http://schemas.openxmlformats.org/officeDocument/2006/math" xmlns:v="urn:schemas-microsoft-com:vml" xmlns:wp14="http://schemas.microsoft.com/office/word/2010/wordprocessingDrawing" xmlns:wp="http://schemas.openxmlformats.org/drawingml/2006/wordprocessingDrawing" xmlns:w10="urn:schemas-microsoft-com:office:word" xmlns:w="http://schemas.openxmlformats.org/wordprocessingml/2006/main" xmlns:w14="http://schemas.microsoft.com/office/word/2010/wordml" xmlns:wpg="http://schemas.microsoft.com/office/word/2010/wordprocessingGroup" xmlns:wpi="http://schemas.microsoft.com/office/word/2010/wordprocessingInk" xmlns:wne="http://schemas.microsoft.com/office/word/2006/wordml" xmlns:wps="http://schemas.microsoft.com/office/word/2010/wordprocessingShape" mc:Ignorable="w14 wp14">
   <w:body>
     <w:p>
-      <w:bookmarkStart w:id="0" w:name="_GoBack"/>
-      <w:bookmarkEnd w:id="0"/>
       <w:r>
         <w:t>Building Scalable .NET Websites on Amazon Web Services</w:t>
       </w:r>
@@ -22,6 +20,28 @@
           <w:ilvl w:val="0"/>
           <w:numId w:val="1"/>
         </w:numPr>
+        <w:rPr>
+          <w:ins w:id="0" w:author="Simon Munro" w:date="2011-02-12T16:48:00Z"/>
+        </w:rPr>
+      </w:pPr>
+      <w:ins w:id="1" w:author="Simon Munro" w:date="2011-02-12T16:48:00Z">
+        <w:r>
+          <w:t>Please, spare us from “The Cloud”!</w:t>
+        </w:r>
+        <w:bookmarkStart w:id="2" w:name="_GoBack"/>
+        <w:bookmarkEnd w:id="2"/>
+        <w:r>
+          <w:t xml:space="preserve"> </w:t>
+        </w:r>
+      </w:ins>
+    </w:p>
+    <w:p>
+      <w:pPr>
+        <w:pStyle w:val="ListParagraph"/>
+        <w:numPr>
+          <w:ilvl w:val="0"/>
+          <w:numId w:val="1"/>
+        </w:numPr>
       </w:pPr>
       <w:r>
         <w:t>Introduction</w:t>
@@ -95,8 +115,16 @@
           <w:numId w:val="1"/>
         </w:numPr>
       </w:pPr>
+      <w:commentRangeStart w:id="3"/>
       <w:r>
         <w:t>Competitors</w:t>
+      </w:r>
+      <w:commentRangeEnd w:id="3"/>
+      <w:r>
+        <w:rPr>
+          <w:rStyle w:val="CommentReference"/>
+        </w:rPr>
+        <w:commentReference w:id="3"/>
       </w:r>
     </w:p>
     <w:p>
@@ -298,10 +326,41 @@
           <w:ilvl w:val="0"/>
           <w:numId w:val="3"/>
         </w:numPr>
+        <w:rPr>
+          <w:ins w:id="4" w:author="Grace" w:date="2011-02-12T16:03:00Z"/>
+        </w:rPr>
+      </w:pPr>
+      <w:ins w:id="5" w:author="Grace" w:date="2011-02-12T16:03:00Z">
+        <w:r>
+          <w:t>The  public cloud and ALM solutions</w:t>
+        </w:r>
+      </w:ins>
+    </w:p>
+    <w:p>
+      <w:pPr>
+        <w:pStyle w:val="ListParagraph"/>
+        <w:numPr>
+          <w:ilvl w:val="1"/>
+          <w:numId w:val="3"/>
+        </w:numPr>
+        <w:pPrChange w:id="6" w:author="Grace" w:date="2011-02-12T16:04:00Z">
+          <w:pPr>
+            <w:pStyle w:val="ListParagraph"/>
+            <w:numPr>
+              <w:numId w:val="3"/>
+            </w:numPr>
+            <w:ind w:hanging="360"/>
+          </w:pPr>
+        </w:pPrChange>
       </w:pPr>
       <w:r>
         <w:t>Source Control</w:t>
       </w:r>
+      <w:ins w:id="7" w:author="Grace" w:date="2011-02-12T16:05:00Z">
+        <w:r>
+          <w:t xml:space="preserve"> Options</w:t>
+        </w:r>
+      </w:ins>
     </w:p>
     <w:p>
       <w:pPr>
@@ -310,268 +369,385 @@
           <w:ilvl w:val="1"/>
           <w:numId w:val="3"/>
         </w:numPr>
-      </w:pPr>
-      <w:r>
-        <w:t>Coming to terms with TFS loss</w:t>
-      </w:r>
-    </w:p>
-    <w:p>
-      <w:pPr>
-        <w:pStyle w:val="ListParagraph"/>
-        <w:numPr>
-          <w:ilvl w:val="0"/>
-          <w:numId w:val="3"/>
-        </w:numPr>
-      </w:pPr>
-      <w:r>
-        <w:t>Continuous Integration and Build</w:t>
-      </w:r>
-    </w:p>
-    <w:p>
-      <w:pPr>
-        <w:pStyle w:val="ListParagraph"/>
-        <w:numPr>
-          <w:ilvl w:val="0"/>
-          <w:numId w:val="3"/>
-        </w:numPr>
-      </w:pPr>
-      <w:r>
-        <w:t>Non windows machines</w:t>
-      </w:r>
-    </w:p>
-    <w:p/>
-    <w:p>
-      <w:r>
-        <w:t>Part 4 - Development</w:t>
-      </w:r>
-    </w:p>
-    <w:p>
-      <w:pPr>
-        <w:pStyle w:val="ListParagraph"/>
-        <w:numPr>
-          <w:ilvl w:val="0"/>
-          <w:numId w:val="4"/>
-        </w:numPr>
-      </w:pPr>
-      <w:r>
-        <w:t>Definitions of Scalability</w:t>
-      </w:r>
-    </w:p>
-    <w:p>
-      <w:pPr>
-        <w:pStyle w:val="ListParagraph"/>
-        <w:numPr>
-          <w:ilvl w:val="1"/>
-          <w:numId w:val="4"/>
-        </w:numPr>
-      </w:pPr>
-      <w:r>
-        <w:t>Enterprise scalability</w:t>
-      </w:r>
-    </w:p>
-    <w:p>
-      <w:pPr>
-        <w:pStyle w:val="ListParagraph"/>
-        <w:numPr>
-          <w:ilvl w:val="1"/>
-          <w:numId w:val="4"/>
-        </w:numPr>
-      </w:pPr>
-      <w:r>
-        <w:t>Cost Effective Scalability</w:t>
-      </w:r>
-    </w:p>
-    <w:p>
-      <w:pPr>
-        <w:pStyle w:val="ListParagraph"/>
-        <w:numPr>
-          <w:ilvl w:val="1"/>
-          <w:numId w:val="4"/>
-        </w:numPr>
-      </w:pPr>
-      <w:proofErr w:type="spellStart"/>
-      <w:r>
-        <w:t>Startup</w:t>
-      </w:r>
-      <w:proofErr w:type="spellEnd"/>
-    </w:p>
-    <w:p>
-      <w:pPr>
-        <w:pStyle w:val="ListParagraph"/>
-        <w:numPr>
-          <w:ilvl w:val="0"/>
-          <w:numId w:val="4"/>
-        </w:numPr>
-      </w:pPr>
-      <w:r>
-        <w:t>Dude, where's my data?</w:t>
-      </w:r>
-    </w:p>
-    <w:p>
-      <w:pPr>
-        <w:pStyle w:val="ListParagraph"/>
-        <w:numPr>
-          <w:ilvl w:val="1"/>
-          <w:numId w:val="4"/>
-        </w:numPr>
-      </w:pPr>
-      <w:r>
-        <w:t>Architectural Considerations</w:t>
-      </w:r>
-    </w:p>
-    <w:p>
-      <w:pPr>
-        <w:pStyle w:val="ListParagraph"/>
-        <w:numPr>
-          <w:ilvl w:val="1"/>
-          <w:numId w:val="4"/>
-        </w:numPr>
-      </w:pPr>
-      <w:r>
-        <w:t>Technologies</w:t>
-      </w:r>
-    </w:p>
-    <w:p>
-      <w:pPr>
-        <w:pStyle w:val="ListParagraph"/>
-        <w:numPr>
-          <w:ilvl w:val="2"/>
-          <w:numId w:val="4"/>
-        </w:numPr>
-      </w:pPr>
-      <w:r>
-        <w:t>S3</w:t>
-      </w:r>
-    </w:p>
-    <w:p>
-      <w:pPr>
-        <w:pStyle w:val="ListParagraph"/>
-        <w:numPr>
-          <w:ilvl w:val="2"/>
-          <w:numId w:val="4"/>
-        </w:numPr>
-      </w:pPr>
-      <w:r>
-        <w:t>RDS</w:t>
-      </w:r>
-    </w:p>
-    <w:p>
-      <w:pPr>
-        <w:pStyle w:val="ListParagraph"/>
-        <w:numPr>
-          <w:ilvl w:val="2"/>
-          <w:numId w:val="4"/>
-        </w:numPr>
-      </w:pPr>
-      <w:proofErr w:type="spellStart"/>
-      <w:r>
-        <w:t>SimpleDB</w:t>
-      </w:r>
-      <w:proofErr w:type="spellEnd"/>
-    </w:p>
-    <w:p>
-      <w:pPr>
-        <w:pStyle w:val="ListParagraph"/>
-        <w:numPr>
-          <w:ilvl w:val="2"/>
-          <w:numId w:val="4"/>
-        </w:numPr>
-      </w:pPr>
-      <w:proofErr w:type="spellStart"/>
-      <w:r>
-        <w:t>NoSQL</w:t>
-      </w:r>
-      <w:proofErr w:type="spellEnd"/>
-    </w:p>
-    <w:p>
-      <w:pPr>
-        <w:pStyle w:val="ListParagraph"/>
-        <w:numPr>
-          <w:ilvl w:val="0"/>
-          <w:numId w:val="4"/>
-        </w:numPr>
-      </w:pPr>
-      <w:r>
-        <w:t>Security</w:t>
-      </w:r>
-    </w:p>
-    <w:p>
-      <w:pPr>
-        <w:pStyle w:val="ListParagraph"/>
-        <w:numPr>
-          <w:ilvl w:val="0"/>
-          <w:numId w:val="4"/>
-        </w:numPr>
-        <w:ind w:left="1080"/>
-      </w:pPr>
-      <w:r>
-        <w:t>Security in the public cloud</w:t>
-      </w:r>
-    </w:p>
-    <w:p>
-      <w:pPr>
-        <w:pStyle w:val="ListParagraph"/>
-        <w:numPr>
-          <w:ilvl w:val="0"/>
-          <w:numId w:val="4"/>
-        </w:numPr>
-        <w:ind w:left="1080"/>
-      </w:pPr>
-      <w:r>
         <w:rPr>
           <w:strike/>
-          <w:rPrChange w:id="1" w:author="Grace" w:date="2011-02-10T10:00:00Z">
+          <w:rPrChange w:id="8" w:author="Grace" w:date="2011-02-12T16:05:00Z">
             <w:rPr/>
           </w:rPrChange>
         </w:rPr>
-        <w:t>Considerations of threats for traditional data</w:t>
-      </w:r>
-      <w:r>
-        <w:t xml:space="preserve"> </w:t>
-      </w:r>
-      <w:commentRangeStart w:id="2"/>
-      <w:r>
-        <w:t>centres</w:t>
-      </w:r>
-      <w:commentRangeEnd w:id="2"/>
-      <w:r>
-        <w:rPr>
-          <w:rStyle w:val="CommentReference"/>
-        </w:rPr>
-        <w:commentReference w:id="2"/>
-      </w:r>
-    </w:p>
-    <w:p>
-      <w:pPr>
-        <w:pStyle w:val="ListParagraph"/>
-        <w:numPr>
-          <w:ilvl w:val="0"/>
-          <w:numId w:val="4"/>
-        </w:numPr>
-        <w:ind w:left="1080"/>
+      </w:pPr>
+      <w:r>
         <w:rPr>
           <w:strike/>
-          <w:rPrChange w:id="3" w:author="Grace" w:date="2011-02-10T10:00:00Z">
+          <w:rPrChange w:id="9" w:author="Grace" w:date="2011-02-12T16:05:00Z">
             <w:rPr/>
           </w:rPrChange>
         </w:rPr>
-      </w:pPr>
-      <w:commentRangeStart w:id="4"/>
+        <w:t xml:space="preserve">Coming to terms with TFS </w:t>
+      </w:r>
+      <w:commentRangeStart w:id="10"/>
       <w:r>
         <w:rPr>
           <w:strike/>
-          <w:rPrChange w:id="5" w:author="Grace" w:date="2011-02-10T10:00:00Z">
+          <w:rPrChange w:id="11" w:author="Grace" w:date="2011-02-12T16:05:00Z">
             <w:rPr/>
           </w:rPrChange>
         </w:rPr>
+        <w:t>loss</w:t>
+      </w:r>
+      <w:commentRangeEnd w:id="10"/>
+      <w:r>
+        <w:rPr>
+          <w:rStyle w:val="CommentReference"/>
+          <w:strike/>
+          <w:rPrChange w:id="12" w:author="Grace" w:date="2011-02-12T16:05:00Z">
+            <w:rPr>
+              <w:rStyle w:val="CommentReference"/>
+            </w:rPr>
+          </w:rPrChange>
+        </w:rPr>
+        <w:commentReference w:id="10"/>
+      </w:r>
+    </w:p>
+    <w:p>
+      <w:pPr>
+        <w:pStyle w:val="ListParagraph"/>
+        <w:numPr>
+          <w:ilvl w:val="0"/>
+          <w:numId w:val="3"/>
+        </w:numPr>
+      </w:pPr>
+      <w:ins w:id="13" w:author="Grace" w:date="2011-02-12T16:03:00Z">
+        <w:r>
+          <w:t xml:space="preserve">Using elasticity for </w:t>
+        </w:r>
+      </w:ins>
+      <w:r>
+        <w:t>Continuous Integration and Build</w:t>
+      </w:r>
+      <w:ins w:id="14" w:author="Grace" w:date="2011-02-12T16:05:00Z">
+        <w:r>
+          <w:t>( Life without TFS)</w:t>
+        </w:r>
+      </w:ins>
+    </w:p>
+    <w:p>
+      <w:pPr>
+        <w:pStyle w:val="ListParagraph"/>
+        <w:numPr>
+          <w:ilvl w:val="0"/>
+          <w:numId w:val="3"/>
+        </w:numPr>
+      </w:pPr>
+      <w:r>
+        <w:t>Non windows machines</w:t>
+      </w:r>
+    </w:p>
+    <w:p/>
+    <w:p>
+      <w:r>
+        <w:t>Part 4 - Development</w:t>
+      </w:r>
+    </w:p>
+    <w:p>
+      <w:pPr>
+        <w:pStyle w:val="ListParagraph"/>
+        <w:numPr>
+          <w:ilvl w:val="0"/>
+          <w:numId w:val="4"/>
+        </w:numPr>
+      </w:pPr>
+      <w:r>
+        <w:t>Definitions of Scalability</w:t>
+      </w:r>
+    </w:p>
+    <w:p>
+      <w:pPr>
+        <w:pStyle w:val="ListParagraph"/>
+        <w:numPr>
+          <w:ilvl w:val="1"/>
+          <w:numId w:val="4"/>
+        </w:numPr>
+      </w:pPr>
+      <w:r>
+        <w:t>Enterprise scalability</w:t>
+      </w:r>
+    </w:p>
+    <w:p>
+      <w:pPr>
+        <w:pStyle w:val="ListParagraph"/>
+        <w:numPr>
+          <w:ilvl w:val="1"/>
+          <w:numId w:val="4"/>
+        </w:numPr>
+      </w:pPr>
+      <w:r>
+        <w:t>Cost Effective Scalability</w:t>
+      </w:r>
+    </w:p>
+    <w:p>
+      <w:pPr>
+        <w:pStyle w:val="ListParagraph"/>
+        <w:numPr>
+          <w:ilvl w:val="1"/>
+          <w:numId w:val="4"/>
+        </w:numPr>
+      </w:pPr>
+      <w:proofErr w:type="spellStart"/>
+      <w:r>
+        <w:t>Startup</w:t>
+      </w:r>
+      <w:proofErr w:type="spellEnd"/>
+    </w:p>
+    <w:p>
+      <w:pPr>
+        <w:pStyle w:val="ListParagraph"/>
+        <w:numPr>
+          <w:ilvl w:val="0"/>
+          <w:numId w:val="4"/>
+        </w:numPr>
+      </w:pPr>
+      <w:r>
+        <w:t>Dude, where's my data?</w:t>
+      </w:r>
+    </w:p>
+    <w:p>
+      <w:pPr>
+        <w:pStyle w:val="ListParagraph"/>
+        <w:numPr>
+          <w:ilvl w:val="1"/>
+          <w:numId w:val="4"/>
+        </w:numPr>
+      </w:pPr>
+      <w:r>
+        <w:t>Architectural Considerations</w:t>
+      </w:r>
+    </w:p>
+    <w:p>
+      <w:pPr>
+        <w:pStyle w:val="ListParagraph"/>
+        <w:numPr>
+          <w:ilvl w:val="1"/>
+          <w:numId w:val="4"/>
+        </w:numPr>
+      </w:pPr>
+      <w:r>
+        <w:t>Technologies</w:t>
+      </w:r>
+    </w:p>
+    <w:p>
+      <w:pPr>
+        <w:pStyle w:val="ListParagraph"/>
+        <w:numPr>
+          <w:ilvl w:val="2"/>
+          <w:numId w:val="4"/>
+        </w:numPr>
+      </w:pPr>
+      <w:r>
+        <w:t>S3</w:t>
+      </w:r>
+    </w:p>
+    <w:p>
+      <w:pPr>
+        <w:pStyle w:val="ListParagraph"/>
+        <w:numPr>
+          <w:ilvl w:val="2"/>
+          <w:numId w:val="4"/>
+        </w:numPr>
+      </w:pPr>
+      <w:r>
+        <w:t>RDS</w:t>
+      </w:r>
+    </w:p>
+    <w:p>
+      <w:pPr>
+        <w:pStyle w:val="ListParagraph"/>
+        <w:numPr>
+          <w:ilvl w:val="2"/>
+          <w:numId w:val="4"/>
+        </w:numPr>
+      </w:pPr>
+      <w:proofErr w:type="spellStart"/>
+      <w:r>
+        <w:t>SimpleDB</w:t>
+      </w:r>
+      <w:proofErr w:type="spellEnd"/>
+    </w:p>
+    <w:p>
+      <w:pPr>
+        <w:pStyle w:val="ListParagraph"/>
+        <w:numPr>
+          <w:ilvl w:val="2"/>
+          <w:numId w:val="4"/>
+        </w:numPr>
+        <w:rPr>
+          <w:del w:id="15" w:author="Grace" w:date="2011-02-12T16:26:00Z"/>
+        </w:rPr>
+      </w:pPr>
+      <w:proofErr w:type="spellStart"/>
+      <w:r>
+        <w:t>NoSQL</w:t>
+      </w:r>
+    </w:p>
+    <w:p>
+      <w:pPr>
+        <w:pPrChange w:id="16" w:author="Grace" w:date="2011-02-12T16:26:00Z">
+          <w:pPr>
+            <w:pStyle w:val="ListParagraph"/>
+            <w:numPr>
+              <w:numId w:val="4"/>
+            </w:numPr>
+            <w:ind w:hanging="360"/>
+          </w:pPr>
+        </w:pPrChange>
+      </w:pPr>
+      <w:ins w:id="17" w:author="Grace" w:date="2011-02-12T16:26:00Z">
+        <w:r>
+          <w:t>Part</w:t>
+        </w:r>
+        <w:proofErr w:type="spellEnd"/>
+        <w:r>
+          <w:t xml:space="preserve"> 6-</w:t>
+        </w:r>
+      </w:ins>
+      <w:commentRangeStart w:id="18"/>
+      <w:r>
+        <w:t>Security</w:t>
+      </w:r>
+      <w:commentRangeEnd w:id="18"/>
+      <w:r>
+        <w:rPr>
+          <w:rStyle w:val="CommentReference"/>
+        </w:rPr>
+        <w:commentReference w:id="18"/>
+      </w:r>
+    </w:p>
+    <w:p>
+      <w:pPr>
+        <w:pStyle w:val="ListParagraph"/>
+        <w:numPr>
+          <w:ilvl w:val="0"/>
+          <w:numId w:val="4"/>
+        </w:numPr>
+        <w:ind w:left="1080"/>
+        <w:rPr>
+          <w:ins w:id="19" w:author="Grace" w:date="2011-02-12T16:07:00Z"/>
+        </w:rPr>
+      </w:pPr>
+      <w:r>
+        <w:t>Security in the public cloud</w:t>
+      </w:r>
+    </w:p>
+    <w:p>
+      <w:pPr>
+        <w:pStyle w:val="ListParagraph"/>
+        <w:numPr>
+          <w:ilvl w:val="0"/>
+          <w:numId w:val="4"/>
+        </w:numPr>
+        <w:ind w:left="1080"/>
+      </w:pPr>
+      <w:ins w:id="20" w:author="Grace" w:date="2011-02-12T16:07:00Z">
+        <w:r>
+          <w:t>Working with Corp</w:t>
+        </w:r>
+      </w:ins>
+      <w:ins w:id="21" w:author="Grace" w:date="2011-02-12T16:08:00Z">
+        <w:r>
+          <w:t>o</w:t>
+        </w:r>
+      </w:ins>
+      <w:ins w:id="22" w:author="Grace" w:date="2011-02-12T16:07:00Z">
+        <w:r>
+          <w:t xml:space="preserve">rate </w:t>
+        </w:r>
+      </w:ins>
+      <w:ins w:id="23" w:author="Grace" w:date="2011-02-12T16:08:00Z">
+        <w:r>
+          <w:t>security</w:t>
+        </w:r>
+      </w:ins>
+      <w:ins w:id="24" w:author="Grace" w:date="2011-02-12T16:07:00Z">
+        <w:r>
+          <w:t xml:space="preserve"> </w:t>
+        </w:r>
+      </w:ins>
+      <w:ins w:id="25" w:author="Grace" w:date="2011-02-12T16:08:00Z">
+        <w:r>
+          <w:t>controls</w:t>
+        </w:r>
+      </w:ins>
+    </w:p>
+    <w:p>
+      <w:pPr>
+        <w:pStyle w:val="ListParagraph"/>
+        <w:numPr>
+          <w:ilvl w:val="0"/>
+          <w:numId w:val="4"/>
+        </w:numPr>
+        <w:ind w:left="1080"/>
+      </w:pPr>
+      <w:r>
+        <w:rPr>
+          <w:strike/>
+          <w:rPrChange w:id="26" w:author="Grace" w:date="2011-02-10T10:00:00Z">
+            <w:rPr>
+              <w:sz w:val="18"/>
+              <w:szCs w:val="18"/>
+            </w:rPr>
+          </w:rPrChange>
+        </w:rPr>
+        <w:t>Considerations of threats for traditional data</w:t>
+      </w:r>
+      <w:r>
+        <w:t xml:space="preserve"> </w:t>
+      </w:r>
+      <w:commentRangeStart w:id="27"/>
+      <w:r>
+        <w:t>centres</w:t>
+      </w:r>
+      <w:commentRangeEnd w:id="27"/>
+      <w:r>
+        <w:rPr>
+          <w:rStyle w:val="CommentReference"/>
+        </w:rPr>
+        <w:commentReference w:id="27"/>
+      </w:r>
+    </w:p>
+    <w:p>
+      <w:pPr>
+        <w:pStyle w:val="ListParagraph"/>
+        <w:numPr>
+          <w:ilvl w:val="0"/>
+          <w:numId w:val="4"/>
+        </w:numPr>
+        <w:ind w:left="1080"/>
+        <w:rPr>
+          <w:strike/>
+          <w:rPrChange w:id="28" w:author="Grace" w:date="2011-02-10T10:00:00Z">
+            <w:rPr/>
+          </w:rPrChange>
+        </w:rPr>
+      </w:pPr>
+      <w:commentRangeStart w:id="29"/>
+      <w:r>
+        <w:rPr>
+          <w:strike/>
+          <w:rPrChange w:id="30" w:author="Grace" w:date="2011-02-10T10:00:00Z">
+            <w:rPr>
+              <w:sz w:val="18"/>
+              <w:szCs w:val="18"/>
+            </w:rPr>
+          </w:rPrChange>
+        </w:rPr>
         <w:t>Security practices for traditional data centres</w:t>
       </w:r>
-      <w:commentRangeEnd w:id="4"/>
+      <w:commentRangeEnd w:id="29"/>
       <w:r>
         <w:rPr>
           <w:rStyle w:val="CommentReference"/>
         </w:rPr>
-        <w:commentReference w:id="4"/>
+        <w:commentReference w:id="29"/>
       </w:r>
     </w:p>
     <w:p>
@@ -780,16 +956,16 @@
       <w:r>
         <w:t xml:space="preserve">What you get 'for free' on </w:t>
       </w:r>
-      <w:commentRangeStart w:id="6"/>
+      <w:commentRangeStart w:id="31"/>
       <w:r>
         <w:t>AWS</w:t>
       </w:r>
-      <w:commentRangeEnd w:id="6"/>
+      <w:commentRangeEnd w:id="31"/>
       <w:r>
         <w:rPr>
           <w:rStyle w:val="CommentReference"/>
         </w:rPr>
-        <w:commentReference w:id="6"/>
+        <w:commentReference w:id="31"/>
       </w:r>
     </w:p>
     <w:p>
@@ -1054,24 +1230,24 @@
       <w:r>
         <w:t xml:space="preserve">Steps for </w:t>
       </w:r>
-      <w:commentRangeStart w:id="7"/>
-      <w:commentRangeStart w:id="8"/>
+      <w:commentRangeStart w:id="32"/>
+      <w:commentRangeStart w:id="33"/>
       <w:r>
         <w:t>setting</w:t>
       </w:r>
-      <w:commentRangeEnd w:id="7"/>
+      <w:commentRangeEnd w:id="32"/>
       <w:r>
         <w:rPr>
           <w:rStyle w:val="CommentReference"/>
         </w:rPr>
-        <w:commentReference w:id="7"/>
-      </w:r>
-      <w:commentRangeEnd w:id="8"/>
+        <w:commentReference w:id="32"/>
+      </w:r>
+      <w:commentRangeEnd w:id="33"/>
       <w:r>
         <w:rPr>
           <w:rStyle w:val="CommentReference"/>
         </w:rPr>
-        <w:commentReference w:id="8"/>
+        <w:commentReference w:id="33"/>
       </w:r>
       <w:r>
         <w:t xml:space="preserve"> up basic security on AWS</w:t>
@@ -1088,16 +1264,16 @@
       <w:r>
         <w:t xml:space="preserve">Developing simple threat </w:t>
       </w:r>
-      <w:commentRangeStart w:id="9"/>
+      <w:commentRangeStart w:id="34"/>
       <w:r>
         <w:t>model</w:t>
       </w:r>
-      <w:commentRangeEnd w:id="9"/>
+      <w:commentRangeEnd w:id="34"/>
       <w:r>
         <w:rPr>
           <w:rStyle w:val="CommentReference"/>
         </w:rPr>
-        <w:commentReference w:id="9"/>
+        <w:commentReference w:id="34"/>
       </w:r>
     </w:p>
     <w:p>
@@ -1133,322 +1309,675 @@
         </w:numPr>
       </w:pPr>
       <w:r>
-        <w:t xml:space="preserve">Separating </w:t>
-      </w:r>
+        <w:t>Separating dev, test and production environments</w:t>
+      </w:r>
+    </w:p>
+    <w:p>
+      <w:pPr>
+        <w:pStyle w:val="ListParagraph"/>
+        <w:numPr>
+          <w:ilvl w:val="1"/>
+          <w:numId w:val="4"/>
+        </w:numPr>
+      </w:pPr>
+      <w:r>
+        <w:t>RDS security</w:t>
+      </w:r>
+    </w:p>
+    <w:p>
+      <w:pPr>
+        <w:pStyle w:val="ListParagraph"/>
+        <w:numPr>
+          <w:ilvl w:val="1"/>
+          <w:numId w:val="4"/>
+        </w:numPr>
+      </w:pPr>
+      <w:r>
+        <w:t>Locking down an instance</w:t>
+      </w:r>
+    </w:p>
+    <w:p>
+      <w:pPr>
+        <w:pStyle w:val="ListParagraph"/>
+        <w:numPr>
+          <w:ilvl w:val="2"/>
+          <w:numId w:val="4"/>
+        </w:numPr>
+      </w:pPr>
+      <w:r>
+        <w:t>Linux</w:t>
+      </w:r>
+    </w:p>
+    <w:p>
+      <w:pPr>
+        <w:pStyle w:val="ListParagraph"/>
+        <w:numPr>
+          <w:ilvl w:val="2"/>
+          <w:numId w:val="4"/>
+        </w:numPr>
+      </w:pPr>
+      <w:r>
+        <w:t>Windows</w:t>
+      </w:r>
+    </w:p>
+    <w:p>
+      <w:pPr>
+        <w:pStyle w:val="ListParagraph"/>
+        <w:numPr>
+          <w:ilvl w:val="1"/>
+          <w:numId w:val="4"/>
+        </w:numPr>
+      </w:pPr>
+      <w:r>
+        <w:t>Security groups</w:t>
+      </w:r>
+    </w:p>
+    <w:p>
+      <w:pPr>
+        <w:pStyle w:val="ListParagraph"/>
+        <w:numPr>
+          <w:ilvl w:val="1"/>
+          <w:numId w:val="4"/>
+        </w:numPr>
+      </w:pPr>
+      <w:r>
+        <w:t>S3 security</w:t>
+      </w:r>
+    </w:p>
+    <w:p>
+      <w:pPr>
+        <w:pStyle w:val="ListParagraph"/>
+        <w:numPr>
+          <w:ilvl w:val="2"/>
+          <w:numId w:val="4"/>
+        </w:numPr>
+      </w:pPr>
+      <w:r>
+        <w:t>Buckets</w:t>
+      </w:r>
+    </w:p>
+    <w:p>
+      <w:pPr>
+        <w:pStyle w:val="ListParagraph"/>
+        <w:numPr>
+          <w:ilvl w:val="2"/>
+          <w:numId w:val="4"/>
+        </w:numPr>
+      </w:pPr>
+      <w:r>
+        <w:t>Authorisation keys with expiry</w:t>
+      </w:r>
+    </w:p>
+    <w:p>
+      <w:pPr>
+        <w:pStyle w:val="ListParagraph"/>
+        <w:numPr>
+          <w:ilvl w:val="1"/>
+          <w:numId w:val="4"/>
+        </w:numPr>
+      </w:pPr>
+      <w:r>
+        <w:t>Integration with existing authentication mechanisms (how would we do the equivalent to Azure federated identity)</w:t>
+      </w:r>
+    </w:p>
+    <w:p>
+      <w:pPr>
+        <w:pStyle w:val="ListParagraph"/>
+        <w:numPr>
+          <w:ilvl w:val="1"/>
+          <w:numId w:val="4"/>
+        </w:numPr>
+      </w:pPr>
+      <w:r>
+        <w:t>Creating, installing and using certificates</w:t>
+      </w:r>
+    </w:p>
+    <w:p>
+      <w:pPr>
+        <w:pStyle w:val="ListParagraph"/>
+        <w:numPr>
+          <w:ilvl w:val="2"/>
+          <w:numId w:val="4"/>
+        </w:numPr>
+      </w:pPr>
+      <w:r>
+        <w:t>SSL</w:t>
+      </w:r>
+    </w:p>
+    <w:p>
+      <w:pPr>
+        <w:pStyle w:val="ListParagraph"/>
+        <w:numPr>
+          <w:ilvl w:val="2"/>
+          <w:numId w:val="4"/>
+        </w:numPr>
+      </w:pPr>
+      <w:r>
+        <w:t>X.509</w:t>
+      </w:r>
+    </w:p>
+    <w:p>
+      <w:pPr>
+        <w:pStyle w:val="ListParagraph"/>
+        <w:numPr>
+          <w:ilvl w:val="1"/>
+          <w:numId w:val="4"/>
+        </w:numPr>
+      </w:pPr>
+      <w:r>
+        <w:t>Monitoring</w:t>
+      </w:r>
+    </w:p>
+    <w:p>
+      <w:pPr>
+        <w:pStyle w:val="ListParagraph"/>
+        <w:numPr>
+          <w:ilvl w:val="2"/>
+          <w:numId w:val="4"/>
+        </w:numPr>
+      </w:pPr>
+      <w:r>
+        <w:t>For intrusion detection</w:t>
+      </w:r>
+    </w:p>
+    <w:p>
+      <w:pPr>
+        <w:pStyle w:val="ListParagraph"/>
+        <w:numPr>
+          <w:ilvl w:val="2"/>
+          <w:numId w:val="4"/>
+        </w:numPr>
+      </w:pPr>
+      <w:r>
+        <w:t>For DOS attacks</w:t>
+      </w:r>
+    </w:p>
+    <w:p>
+      <w:pPr>
+        <w:pStyle w:val="ListParagraph"/>
+        <w:numPr>
+          <w:ilvl w:val="0"/>
+          <w:numId w:val="4"/>
+        </w:numPr>
+      </w:pPr>
+      <w:r>
+        <w:t>Websites</w:t>
+      </w:r>
+    </w:p>
+    <w:p>
+      <w:pPr>
+        <w:pStyle w:val="ListParagraph"/>
+        <w:numPr>
+          <w:ilvl w:val="1"/>
+          <w:numId w:val="4"/>
+        </w:numPr>
+      </w:pPr>
+      <w:r>
+        <w:t>State and Caching</w:t>
+      </w:r>
+    </w:p>
+    <w:p>
+      <w:pPr>
+        <w:pStyle w:val="ListParagraph"/>
+        <w:numPr>
+          <w:ilvl w:val="0"/>
+          <w:numId w:val="4"/>
+        </w:numPr>
+      </w:pPr>
+      <w:r>
+        <w:t>Services</w:t>
+      </w:r>
+    </w:p>
+    <w:p>
+      <w:pPr>
+        <w:pStyle w:val="ListParagraph"/>
+        <w:numPr>
+          <w:ilvl w:val="0"/>
+          <w:numId w:val="4"/>
+        </w:numPr>
+      </w:pPr>
+      <w:r>
+        <w:t>Batches</w:t>
+      </w:r>
+    </w:p>
+    <w:p/>
+    <w:p>
+      <w:r>
+        <w:t>Part 5 - Operations</w:t>
+      </w:r>
+    </w:p>
+    <w:p>
+      <w:pPr>
+        <w:pStyle w:val="ListParagraph"/>
+        <w:numPr>
+          <w:ilvl w:val="0"/>
+          <w:numId w:val="5"/>
+        </w:numPr>
+        <w:rPr>
+          <w:ins w:id="35" w:author="Grace" w:date="2011-02-12T16:08:00Z"/>
+        </w:rPr>
+      </w:pPr>
+      <w:r>
+        <w:t>Scalability</w:t>
+      </w:r>
+    </w:p>
+    <w:p>
+      <w:pPr>
+        <w:ind w:left="720"/>
+        <w:rPr>
+          <w:ins w:id="36" w:author="Grace" w:date="2011-02-12T16:11:00Z"/>
+        </w:rPr>
+        <w:pPrChange w:id="37" w:author="Grace" w:date="2011-02-12T16:08:00Z">
+          <w:pPr>
+            <w:pStyle w:val="ListParagraph"/>
+            <w:numPr>
+              <w:numId w:val="5"/>
+            </w:numPr>
+            <w:ind w:hanging="360"/>
+          </w:pPr>
+        </w:pPrChange>
+      </w:pPr>
+      <w:ins w:id="38" w:author="Grace" w:date="2011-02-12T16:08:00Z">
+        <w:r>
+          <w:t xml:space="preserve">Using AWS </w:t>
+        </w:r>
+        <w:proofErr w:type="spellStart"/>
+        <w:r>
+          <w:t>cloudwatch</w:t>
+        </w:r>
+        <w:proofErr w:type="spellEnd"/>
+        <w:r>
+          <w:t xml:space="preserve">, ELB and </w:t>
+        </w:r>
+        <w:proofErr w:type="spellStart"/>
+        <w:r>
+          <w:t>autoscaling</w:t>
+        </w:r>
+        <w:proofErr w:type="spellEnd"/>
+        <w:r>
+          <w:t xml:space="preserve"> to effect </w:t>
+        </w:r>
+        <w:commentRangeStart w:id="39"/>
+        <w:r>
+          <w:t>scalability</w:t>
+        </w:r>
+      </w:ins>
+      <w:commentRangeEnd w:id="39"/>
+      <w:ins w:id="40" w:author="Grace" w:date="2011-02-12T16:09:00Z">
+        <w:r>
+          <w:rPr>
+            <w:rStyle w:val="CommentReference"/>
+          </w:rPr>
+          <w:commentReference w:id="39"/>
+        </w:r>
+      </w:ins>
+    </w:p>
+    <w:p>
+      <w:pPr>
+        <w:ind w:left="720"/>
+        <w:pPrChange w:id="41" w:author="Grace" w:date="2011-02-12T16:08:00Z">
+          <w:pPr>
+            <w:pStyle w:val="ListParagraph"/>
+            <w:numPr>
+              <w:numId w:val="5"/>
+            </w:numPr>
+            <w:ind w:hanging="360"/>
+          </w:pPr>
+        </w:pPrChange>
+      </w:pPr>
+      <w:ins w:id="42" w:author="Grace" w:date="2011-02-12T16:11:00Z">
+        <w:r>
+          <w:t xml:space="preserve">Designing applications for </w:t>
+        </w:r>
+        <w:commentRangeStart w:id="43"/>
+        <w:r>
+          <w:t>scalability</w:t>
+        </w:r>
+        <w:commentRangeEnd w:id="43"/>
+        <w:r>
+          <w:rPr>
+            <w:rStyle w:val="CommentReference"/>
+          </w:rPr>
+          <w:commentReference w:id="43"/>
+        </w:r>
+        <w:r>
+          <w:t xml:space="preserve"> </w:t>
+        </w:r>
+      </w:ins>
+    </w:p>
+    <w:p>
+      <w:pPr>
+        <w:pStyle w:val="ListParagraph"/>
+        <w:numPr>
+          <w:ilvl w:val="0"/>
+          <w:numId w:val="5"/>
+        </w:numPr>
+      </w:pPr>
+      <w:r>
+        <w:t>Elasticity</w:t>
+      </w:r>
+    </w:p>
+    <w:p>
+      <w:pPr>
+        <w:pStyle w:val="ListParagraph"/>
+        <w:numPr>
+          <w:ilvl w:val="0"/>
+          <w:numId w:val="5"/>
+        </w:numPr>
+      </w:pPr>
+      <w:r>
+        <w:t>Deployment</w:t>
+      </w:r>
+    </w:p>
+    <w:p>
+      <w:pPr>
+        <w:pStyle w:val="ListParagraph"/>
+        <w:numPr>
+          <w:ilvl w:val="0"/>
+          <w:numId w:val="5"/>
+        </w:numPr>
+      </w:pPr>
+      <w:r>
+        <w:t>Relationship to elasticity</w:t>
+      </w:r>
+    </w:p>
+    <w:p>
+      <w:pPr>
+        <w:pStyle w:val="ListParagraph"/>
+        <w:numPr>
+          <w:ilvl w:val="0"/>
+          <w:numId w:val="5"/>
+        </w:numPr>
+      </w:pPr>
+      <w:ins w:id="44" w:author="Grace" w:date="2011-02-12T16:10:00Z">
+        <w:r>
+          <w:t xml:space="preserve">Configuration </w:t>
+        </w:r>
+        <w:proofErr w:type="spellStart"/>
+        <w:r>
+          <w:t>Managementt</w:t>
+        </w:r>
+        <w:proofErr w:type="spellEnd"/>
+        <w:r>
+          <w:t xml:space="preserve"> </w:t>
+        </w:r>
+      </w:ins>
+      <w:commentRangeStart w:id="45"/>
+      <w:del w:id="46" w:author="Grace" w:date="2011-02-12T16:10:00Z">
+        <w:r>
+          <w:delText>Chef</w:delText>
+        </w:r>
+      </w:del>
+      <w:commentRangeEnd w:id="45"/>
+      <w:r>
+        <w:rPr>
+          <w:rStyle w:val="CommentReference"/>
+        </w:rPr>
+        <w:commentReference w:id="45"/>
+      </w:r>
+    </w:p>
+    <w:p>
+      <w:pPr>
+        <w:pStyle w:val="ListParagraph"/>
+        <w:numPr>
+          <w:ilvl w:val="0"/>
+          <w:numId w:val="5"/>
+        </w:numPr>
+        <w:rPr>
+          <w:ins w:id="47" w:author="Grace" w:date="2011-02-12T16:13:00Z"/>
+        </w:rPr>
+      </w:pPr>
+      <w:r>
+        <w:t>Monitoring</w:t>
+      </w:r>
+    </w:p>
+    <w:p>
+      <w:pPr>
+        <w:pStyle w:val="ListParagraph"/>
+        <w:numPr>
+          <w:ilvl w:val="1"/>
+          <w:numId w:val="5"/>
+        </w:numPr>
+        <w:rPr>
+          <w:ins w:id="48" w:author="Grace" w:date="2011-02-12T16:13:00Z"/>
+        </w:rPr>
+        <w:pPrChange w:id="49" w:author="Grace" w:date="2011-02-12T16:13:00Z">
+          <w:pPr>
+            <w:pStyle w:val="ListParagraph"/>
+            <w:numPr>
+              <w:numId w:val="5"/>
+            </w:numPr>
+            <w:ind w:hanging="360"/>
+          </w:pPr>
+        </w:pPrChange>
+      </w:pPr>
+      <w:ins w:id="50" w:author="Grace" w:date="2011-02-12T16:13:00Z">
+        <w:r>
+          <w:t xml:space="preserve">Need to say something about SCOM here not sure what though apart </w:t>
+        </w:r>
+      </w:ins>
+      <w:ins w:id="51" w:author="Grace" w:date="2011-02-12T16:25:00Z">
+        <w:r>
+          <w:t>f</w:t>
+        </w:r>
+      </w:ins>
+      <w:ins w:id="52" w:author="Grace" w:date="2011-02-12T16:13:00Z">
+        <w:r>
+          <w:t xml:space="preserve">rom </w:t>
+        </w:r>
+      </w:ins>
+      <w:ins w:id="53" w:author="Grace" w:date="2011-02-12T16:14:00Z">
+        <w:r>
+          <w:t>the</w:t>
+        </w:r>
+      </w:ins>
+      <w:ins w:id="54" w:author="Grace" w:date="2011-02-12T16:13:00Z">
+        <w:r>
+          <w:t xml:space="preserve"> </w:t>
+        </w:r>
+      </w:ins>
+      <w:ins w:id="55" w:author="Grace" w:date="2011-02-12T16:14:00Z">
+        <w:r>
+          <w:t>fact its big &amp; bad</w:t>
+        </w:r>
+      </w:ins>
+      <w:ins w:id="56" w:author="Grace" w:date="2011-02-12T16:25:00Z">
+        <w:r>
+          <w:t xml:space="preserve"> but crucially you may </w:t>
+        </w:r>
+        <w:proofErr w:type="spellStart"/>
+        <w:r>
+          <w:t>stll</w:t>
+        </w:r>
+        <w:proofErr w:type="spellEnd"/>
+        <w:r>
+          <w:t xml:space="preserve"> be able to use it if the instances are part of your domain ( nasty </w:t>
+        </w:r>
+        <w:commentRangeStart w:id="57"/>
+        <w:r>
+          <w:t>though</w:t>
+        </w:r>
+        <w:commentRangeEnd w:id="57"/>
+        <w:r>
+          <w:rPr>
+            <w:rStyle w:val="CommentReference"/>
+          </w:rPr>
+          <w:commentReference w:id="57"/>
+        </w:r>
+        <w:r>
+          <w:t>)</w:t>
+        </w:r>
+      </w:ins>
+    </w:p>
+    <w:p>
+      <w:pPr>
+        <w:pStyle w:val="ListParagraph"/>
+        <w:numPr>
+          <w:ilvl w:val="1"/>
+          <w:numId w:val="5"/>
+        </w:numPr>
+        <w:rPr>
+          <w:ins w:id="58" w:author="Grace" w:date="2011-02-12T16:13:00Z"/>
+        </w:rPr>
+        <w:pPrChange w:id="59" w:author="Grace" w:date="2011-02-12T16:13:00Z">
+          <w:pPr>
+            <w:pStyle w:val="ListParagraph"/>
+            <w:numPr>
+              <w:numId w:val="5"/>
+            </w:numPr>
+            <w:ind w:hanging="360"/>
+          </w:pPr>
+        </w:pPrChange>
+      </w:pPr>
       <w:proofErr w:type="spellStart"/>
-      <w:r>
-        <w:t>dev</w:t>
-      </w:r>
+      <w:ins w:id="60" w:author="Grace" w:date="2011-02-12T16:13:00Z">
+        <w:r>
+          <w:t>Cloudwatch</w:t>
+        </w:r>
+        <w:proofErr w:type="spellEnd"/>
+      </w:ins>
+    </w:p>
+    <w:p>
+      <w:pPr>
+        <w:pStyle w:val="ListParagraph"/>
+        <w:numPr>
+          <w:ilvl w:val="1"/>
+          <w:numId w:val="5"/>
+        </w:numPr>
+        <w:rPr>
+          <w:ins w:id="61" w:author="Grace" w:date="2011-02-12T16:14:00Z"/>
+        </w:rPr>
+        <w:pPrChange w:id="62" w:author="Grace" w:date="2011-02-12T16:13:00Z">
+          <w:pPr>
+            <w:pStyle w:val="ListParagraph"/>
+            <w:numPr>
+              <w:numId w:val="5"/>
+            </w:numPr>
+            <w:ind w:hanging="360"/>
+          </w:pPr>
+        </w:pPrChange>
+      </w:pPr>
+      <w:ins w:id="63" w:author="Grace" w:date="2011-02-12T16:13:00Z">
+        <w:r>
+          <w:t>Integration with std 3</w:t>
+        </w:r>
+        <w:r>
+          <w:rPr>
+            <w:vertAlign w:val="superscript"/>
+            <w:rPrChange w:id="64" w:author="Grace" w:date="2011-02-12T16:13:00Z">
+              <w:rPr>
+                <w:sz w:val="18"/>
+                <w:szCs w:val="18"/>
+              </w:rPr>
+            </w:rPrChange>
+          </w:rPr>
+          <w:t>rd</w:t>
+        </w:r>
+        <w:r>
+          <w:t xml:space="preserve"> party tools</w:t>
+        </w:r>
+      </w:ins>
+      <w:ins w:id="65" w:author="Grace" w:date="2011-02-12T16:14:00Z">
+        <w:r>
+          <w:t xml:space="preserve">( </w:t>
+        </w:r>
+        <w:proofErr w:type="spellStart"/>
+        <w:r>
+          <w:t>e.g</w:t>
+        </w:r>
+        <w:proofErr w:type="spellEnd"/>
+        <w:r>
+          <w:t xml:space="preserve"> </w:t>
+        </w:r>
+        <w:proofErr w:type="spellStart"/>
+        <w:r>
+          <w:t>nagios</w:t>
+        </w:r>
+        <w:proofErr w:type="spellEnd"/>
+        <w:r>
+          <w:t xml:space="preserve">, </w:t>
+        </w:r>
+        <w:proofErr w:type="spellStart"/>
+        <w:r>
+          <w:t>prgt</w:t>
+        </w:r>
+        <w:proofErr w:type="spellEnd"/>
+        <w:r>
+          <w:t>)</w:t>
+        </w:r>
+      </w:ins>
+    </w:p>
+    <w:p>
+      <w:pPr>
+        <w:pStyle w:val="ListParagraph"/>
+        <w:numPr>
+          <w:ilvl w:val="1"/>
+          <w:numId w:val="5"/>
+        </w:numPr>
+        <w:rPr>
+          <w:ins w:id="66" w:author="Grace" w:date="2011-02-12T16:13:00Z"/>
+        </w:rPr>
+        <w:pPrChange w:id="67" w:author="Grace" w:date="2011-02-12T16:13:00Z">
+          <w:pPr>
+            <w:pStyle w:val="ListParagraph"/>
+            <w:numPr>
+              <w:numId w:val="5"/>
+            </w:numPr>
+            <w:ind w:hanging="360"/>
+          </w:pPr>
+        </w:pPrChange>
+      </w:pPr>
+      <w:ins w:id="68" w:author="Grace" w:date="2011-02-12T16:14:00Z">
+        <w:r>
+          <w:t>3</w:t>
+        </w:r>
+        <w:r>
+          <w:rPr>
+            <w:vertAlign w:val="superscript"/>
+            <w:rPrChange w:id="69" w:author="Grace" w:date="2011-02-12T16:14:00Z">
+              <w:rPr>
+                <w:sz w:val="18"/>
+                <w:szCs w:val="18"/>
+              </w:rPr>
+            </w:rPrChange>
+          </w:rPr>
+          <w:t>rd</w:t>
+        </w:r>
+        <w:r>
+          <w:t xml:space="preserve"> party solutions </w:t>
+        </w:r>
+        <w:proofErr w:type="spellStart"/>
+        <w:r>
+          <w:t>e.g</w:t>
+        </w:r>
+        <w:proofErr w:type="spellEnd"/>
+        <w:r>
+          <w:t xml:space="preserve"> </w:t>
+        </w:r>
+        <w:proofErr w:type="spellStart"/>
+        <w:r>
+          <w:t>NewRelic</w:t>
+        </w:r>
+      </w:ins>
       <w:proofErr w:type="spellEnd"/>
-      <w:r>
-        <w:t>, test and production environments</w:t>
-      </w:r>
-    </w:p>
-    <w:p>
-      <w:pPr>
-        <w:pStyle w:val="ListParagraph"/>
-        <w:numPr>
-          <w:ilvl w:val="1"/>
-          <w:numId w:val="4"/>
-        </w:numPr>
-      </w:pPr>
-      <w:r>
-        <w:t>RDS security</w:t>
-      </w:r>
-    </w:p>
-    <w:p>
-      <w:pPr>
-        <w:pStyle w:val="ListParagraph"/>
-        <w:numPr>
-          <w:ilvl w:val="1"/>
-          <w:numId w:val="4"/>
-        </w:numPr>
-      </w:pPr>
-      <w:r>
-        <w:t>Locking down an instance</w:t>
-      </w:r>
-    </w:p>
-    <w:p>
-      <w:pPr>
-        <w:pStyle w:val="ListParagraph"/>
-        <w:numPr>
-          <w:ilvl w:val="2"/>
-          <w:numId w:val="4"/>
-        </w:numPr>
-      </w:pPr>
-      <w:r>
-        <w:t>Linux</w:t>
-      </w:r>
-    </w:p>
-    <w:p>
-      <w:pPr>
-        <w:pStyle w:val="ListParagraph"/>
-        <w:numPr>
-          <w:ilvl w:val="2"/>
-          <w:numId w:val="4"/>
-        </w:numPr>
-      </w:pPr>
-      <w:r>
-        <w:t>Windows</w:t>
-      </w:r>
-    </w:p>
-    <w:p>
-      <w:pPr>
-        <w:pStyle w:val="ListParagraph"/>
-        <w:numPr>
-          <w:ilvl w:val="1"/>
-          <w:numId w:val="4"/>
-        </w:numPr>
-      </w:pPr>
-      <w:r>
-        <w:t>Security groups</w:t>
-      </w:r>
-    </w:p>
-    <w:p>
-      <w:pPr>
-        <w:pStyle w:val="ListParagraph"/>
-        <w:numPr>
-          <w:ilvl w:val="1"/>
-          <w:numId w:val="4"/>
-        </w:numPr>
-      </w:pPr>
-      <w:r>
-        <w:t>S3 security</w:t>
-      </w:r>
-    </w:p>
-    <w:p>
-      <w:pPr>
-        <w:pStyle w:val="ListParagraph"/>
-        <w:numPr>
-          <w:ilvl w:val="2"/>
-          <w:numId w:val="4"/>
-        </w:numPr>
-      </w:pPr>
-      <w:r>
-        <w:t>Buckets</w:t>
-      </w:r>
-    </w:p>
-    <w:p>
-      <w:pPr>
-        <w:pStyle w:val="ListParagraph"/>
-        <w:numPr>
-          <w:ilvl w:val="2"/>
-          <w:numId w:val="4"/>
-        </w:numPr>
-      </w:pPr>
-      <w:r>
-        <w:t>Authorisation keys with expiry</w:t>
-      </w:r>
-    </w:p>
-    <w:p>
-      <w:pPr>
-        <w:pStyle w:val="ListParagraph"/>
-        <w:numPr>
-          <w:ilvl w:val="1"/>
-          <w:numId w:val="4"/>
-        </w:numPr>
-      </w:pPr>
-      <w:r>
-        <w:t>Integration with existing authentication mechanisms (how would we do the equivalent to Azure federated identity)</w:t>
-      </w:r>
-    </w:p>
-    <w:p>
-      <w:pPr>
-        <w:pStyle w:val="ListParagraph"/>
-        <w:numPr>
-          <w:ilvl w:val="1"/>
-          <w:numId w:val="4"/>
-        </w:numPr>
-      </w:pPr>
-      <w:r>
-        <w:t>Creating, installing and using certificates</w:t>
-      </w:r>
-    </w:p>
-    <w:p>
-      <w:pPr>
-        <w:pStyle w:val="ListParagraph"/>
-        <w:numPr>
-          <w:ilvl w:val="2"/>
-          <w:numId w:val="4"/>
-        </w:numPr>
-      </w:pPr>
-      <w:r>
-        <w:t>SSL</w:t>
-      </w:r>
-    </w:p>
-    <w:p>
-      <w:pPr>
-        <w:pStyle w:val="ListParagraph"/>
-        <w:numPr>
-          <w:ilvl w:val="2"/>
-          <w:numId w:val="4"/>
-        </w:numPr>
-      </w:pPr>
-      <w:r>
-        <w:t>X.509</w:t>
-      </w:r>
-    </w:p>
-    <w:p>
-      <w:pPr>
-        <w:pStyle w:val="ListParagraph"/>
-        <w:numPr>
-          <w:ilvl w:val="1"/>
-          <w:numId w:val="4"/>
-        </w:numPr>
-      </w:pPr>
-      <w:r>
-        <w:t>Monitoring</w:t>
-      </w:r>
-    </w:p>
-    <w:p>
-      <w:pPr>
-        <w:pStyle w:val="ListParagraph"/>
-        <w:numPr>
-          <w:ilvl w:val="2"/>
-          <w:numId w:val="4"/>
-        </w:numPr>
-      </w:pPr>
-      <w:r>
-        <w:t>For intrusion detection</w:t>
-      </w:r>
-    </w:p>
-    <w:p>
-      <w:pPr>
-        <w:pStyle w:val="ListParagraph"/>
-        <w:numPr>
-          <w:ilvl w:val="2"/>
-          <w:numId w:val="4"/>
-        </w:numPr>
-      </w:pPr>
-      <w:r>
-        <w:t>For DOS attacks</w:t>
-      </w:r>
-    </w:p>
-    <w:p>
-      <w:pPr>
-        <w:pStyle w:val="ListParagraph"/>
-        <w:numPr>
-          <w:ilvl w:val="0"/>
-          <w:numId w:val="4"/>
-        </w:numPr>
-      </w:pPr>
-      <w:r>
-        <w:t>Websites</w:t>
-      </w:r>
-    </w:p>
-    <w:p>
-      <w:pPr>
-        <w:pStyle w:val="ListParagraph"/>
-        <w:numPr>
-          <w:ilvl w:val="1"/>
-          <w:numId w:val="4"/>
-        </w:numPr>
-      </w:pPr>
-      <w:r>
-        <w:t>State and Caching</w:t>
-      </w:r>
-    </w:p>
-    <w:p>
-      <w:pPr>
-        <w:pStyle w:val="ListParagraph"/>
-        <w:numPr>
-          <w:ilvl w:val="0"/>
-          <w:numId w:val="4"/>
-        </w:numPr>
-      </w:pPr>
-      <w:r>
-        <w:t>Services</w:t>
-      </w:r>
-    </w:p>
-    <w:p>
-      <w:pPr>
-        <w:pStyle w:val="ListParagraph"/>
-        <w:numPr>
-          <w:ilvl w:val="0"/>
-          <w:numId w:val="4"/>
-        </w:numPr>
-      </w:pPr>
-      <w:r>
-        <w:t>Batches</w:t>
-      </w:r>
-    </w:p>
-    <w:p/>
-    <w:p>
-      <w:r>
-        <w:t>Part 5 - Operations</w:t>
-      </w:r>
-    </w:p>
-    <w:p>
-      <w:pPr>
-        <w:pStyle w:val="ListParagraph"/>
-        <w:numPr>
-          <w:ilvl w:val="0"/>
+    </w:p>
+    <w:p>
+      <w:pPr>
+        <w:pStyle w:val="ListParagraph"/>
+        <w:numPr>
+          <w:ilvl w:val="1"/>
           <w:numId w:val="5"/>
         </w:numPr>
-      </w:pPr>
-      <w:r>
-        <w:t>Scalability</w:t>
-      </w:r>
-    </w:p>
-    <w:p>
-      <w:pPr>
-        <w:pStyle w:val="ListParagraph"/>
-        <w:numPr>
-          <w:ilvl w:val="0"/>
-          <w:numId w:val="5"/>
-        </w:numPr>
-      </w:pPr>
-      <w:r>
-        <w:t>Elasticity</w:t>
-      </w:r>
-    </w:p>
-    <w:p>
-      <w:pPr>
-        <w:pStyle w:val="ListParagraph"/>
-        <w:numPr>
-          <w:ilvl w:val="0"/>
-          <w:numId w:val="5"/>
-        </w:numPr>
-      </w:pPr>
-      <w:r>
-        <w:t>Deployment</w:t>
-      </w:r>
-    </w:p>
-    <w:p>
-      <w:pPr>
-        <w:pStyle w:val="ListParagraph"/>
-        <w:numPr>
-          <w:ilvl w:val="0"/>
-          <w:numId w:val="5"/>
-        </w:numPr>
-      </w:pPr>
-      <w:r>
-        <w:t>Relationship to elasticity</w:t>
-      </w:r>
-    </w:p>
-    <w:p>
-      <w:pPr>
-        <w:pStyle w:val="ListParagraph"/>
-        <w:numPr>
-          <w:ilvl w:val="0"/>
-          <w:numId w:val="5"/>
-        </w:numPr>
-      </w:pPr>
-      <w:r>
-        <w:t>Chef</w:t>
-      </w:r>
-    </w:p>
-    <w:p>
-      <w:pPr>
-        <w:pStyle w:val="ListParagraph"/>
-        <w:numPr>
-          <w:ilvl w:val="0"/>
-          <w:numId w:val="5"/>
-        </w:numPr>
-      </w:pPr>
-      <w:r>
-        <w:t>Monitoring</w:t>
-      </w:r>
+        <w:pPrChange w:id="70" w:author="Grace" w:date="2011-02-12T16:13:00Z">
+          <w:pPr>
+            <w:pStyle w:val="ListParagraph"/>
+            <w:numPr>
+              <w:numId w:val="5"/>
+            </w:numPr>
+            <w:ind w:hanging="360"/>
+          </w:pPr>
+        </w:pPrChange>
+      </w:pPr>
     </w:p>
     <w:p>
       <w:pPr>
@@ -1474,8 +2003,8 @@
 </file>
 
 <file path=word/comments.xml><?xml version="1.0" encoding="utf-8"?>
-<w:comments xmlns:wpc="http://schemas.microsoft.com/office/word/2010/wordprocessingCanvas" xmlns:mc="http://schemas.openxmlformats.org/markup-compatibility/2006" xmlns:o="urn:schemas-microsoft-com:office:office" xmlns:r="http://schemas.openxmlformats.org/officeDocument/2006/relationships" xmlns:m="http://schemas.openxmlformats.org/officeDocument/2006/math" xmlns:v="urn:schemas-microsoft-com:vml" xmlns:wp14="http://schemas.microsoft.com/office/word/2010/wordprocessingDrawing" xmlns:wp="http://schemas.openxmlformats.org/drawingml/2006/wordprocessingDrawing" xmlns:w10="urn:schemas-microsoft-com:office:word" xmlns:w="http://schemas.openxmlformats.org/wordprocessingml/2006/main" xmlns:w14="http://schemas.microsoft.com/office/word/2010/wordml" xmlns:wpg="http://schemas.microsoft.com/office/word/2010/wordprocessingGroup" xmlns:wpi="http://schemas.microsoft.com/office/word/2010/wordprocessingInk" xmlns:wne="http://schemas.microsoft.com/office/word/2006/wordml" xmlns:wps="http://schemas.microsoft.com/office/word/2010/wordprocessingShape" mc:Ignorable="w14 wp14">
-  <w:comment w:id="2" w:author="Grace" w:date="2011-02-09T22:48:00Z" w:initials="GM">
+<w:comments xmlns:wpc="http://schemas.microsoft.com/office/word/2010/wordprocessingCanvas" xmlns:mo="http://schemas.microsoft.com/office/mac/office/2008/main" xmlns:mc="http://schemas.openxmlformats.org/markup-compatibility/2006" xmlns:mv="urn:schemas-microsoft-com:mac:vml" xmlns:o="urn:schemas-microsoft-com:office:office" xmlns:r="http://schemas.openxmlformats.org/officeDocument/2006/relationships" xmlns:m="http://schemas.openxmlformats.org/officeDocument/2006/math" xmlns:v="urn:schemas-microsoft-com:vml" xmlns:wp14="http://schemas.microsoft.com/office/word/2010/wordprocessingDrawing" xmlns:wp="http://schemas.openxmlformats.org/drawingml/2006/wordprocessingDrawing" xmlns:w10="urn:schemas-microsoft-com:office:word" xmlns:w="http://schemas.openxmlformats.org/wordprocessingml/2006/main" xmlns:w14="http://schemas.microsoft.com/office/word/2010/wordml" xmlns:wpg="http://schemas.microsoft.com/office/word/2010/wordprocessingGroup" xmlns:wpi="http://schemas.microsoft.com/office/word/2010/wordprocessingInk" xmlns:wne="http://schemas.microsoft.com/office/word/2006/wordml" xmlns:wps="http://schemas.microsoft.com/office/word/2010/wordprocessingShape" mc:Ignorable="w14 wp14">
+  <w:comment w:id="3" w:author="Grace" w:date="2011-02-12T16:27:00Z" w:initials="GM">
     <w:p>
       <w:pPr>
         <w:pStyle w:val="CommentText"/>
@@ -1487,6 +2016,76 @@
         <w:annotationRef/>
       </w:r>
       <w:r>
+        <w:t xml:space="preserve">Think this should be called alternatives </w:t>
+      </w:r>
+    </w:p>
+  </w:comment>
+  <w:comment w:id="10" w:author="Grace" w:date="2011-02-12T16:27:00Z" w:initials="GM">
+    <w:p>
+      <w:pPr>
+        <w:pStyle w:val="CommentText"/>
+      </w:pPr>
+      <w:r>
+        <w:rPr>
+          <w:rStyle w:val="CommentReference"/>
+        </w:rPr>
+        <w:annotationRef/>
+      </w:r>
+      <w:r>
+        <w:t xml:space="preserve">Not sure about this either as you can still use TFS maybe </w:t>
+      </w:r>
+      <w:proofErr w:type="gramStart"/>
+      <w:r>
+        <w:t>this  should</w:t>
+      </w:r>
+      <w:proofErr w:type="gramEnd"/>
+      <w:r>
+        <w:t xml:space="preserve"> be simply ‘Life without TFS if </w:t>
+      </w:r>
+      <w:r>
+        <w:t>you dare</w:t>
+      </w:r>
+      <w:r>
+        <w:t>!’</w:t>
+      </w:r>
+    </w:p>
+  </w:comment>
+  <w:comment w:id="18" w:author="Grace" w:date="2011-02-12T16:27:00Z" w:initials="GM">
+    <w:p>
+      <w:pPr>
+        <w:pStyle w:val="CommentText"/>
+      </w:pPr>
+      <w:r>
+        <w:rPr>
+          <w:rStyle w:val="CommentReference"/>
+        </w:rPr>
+        <w:annotationRef/>
+      </w:r>
+      <w:r>
+        <w:t xml:space="preserve">Is this going to be a </w:t>
+      </w:r>
+      <w:proofErr w:type="gramStart"/>
+      <w:r>
+        <w:t>part ?</w:t>
+      </w:r>
+      <w:proofErr w:type="gramEnd"/>
+      <w:r>
+        <w:t xml:space="preserve"> Think it should be</w:t>
+      </w:r>
+    </w:p>
+  </w:comment>
+  <w:comment w:id="27" w:author="Grace" w:date="2011-02-12T16:27:00Z" w:initials="GM">
+    <w:p>
+      <w:pPr>
+        <w:pStyle w:val="CommentText"/>
+      </w:pPr>
+      <w:r>
+        <w:rPr>
+          <w:rStyle w:val="CommentReference"/>
+        </w:rPr>
+        <w:annotationRef/>
+      </w:r>
+      <w:r>
         <w:t xml:space="preserve">Not sure about this heading it’s </w:t>
       </w:r>
       <w:proofErr w:type="spellStart"/>
@@ -1499,7 +2098,7 @@
       </w:r>
     </w:p>
   </w:comment>
-  <w:comment w:id="4" w:author="Grace" w:date="2011-02-09T22:52:00Z" w:initials="GM">
+  <w:comment w:id="29" w:author="Grace" w:date="2011-02-12T16:27:00Z" w:initials="GM">
     <w:p>
       <w:pPr>
         <w:pStyle w:val="CommentText"/>
@@ -1515,7 +2114,7 @@
       </w:r>
     </w:p>
   </w:comment>
-  <w:comment w:id="6" w:author="Grace" w:date="2011-02-09T22:55:00Z" w:initials="GM">
+  <w:comment w:id="31" w:author="Grace" w:date="2011-02-12T16:27:00Z" w:initials="GM">
     <w:p>
       <w:pPr>
         <w:pStyle w:val="CommentText"/>
@@ -1527,11 +2126,22 @@
         <w:annotationRef/>
       </w:r>
       <w:r>
-        <w:t xml:space="preserve">Not sure what new stuff would actually fit here as it will all be covered under other headings </w:t>
+        <w:t xml:space="preserve">Not sure what new stuff would actually fit here as it will all be covered under other </w:t>
+      </w:r>
+      <w:proofErr w:type="gramStart"/>
+      <w:r>
+        <w:t xml:space="preserve">headings </w:t>
+      </w:r>
+      <w:r>
+        <w:t>.</w:t>
+      </w:r>
+      <w:proofErr w:type="gramEnd"/>
+      <w:r>
+        <w:t xml:space="preserve"> Still think we should get rid of this</w:t>
       </w:r>
     </w:p>
   </w:comment>
-  <w:comment w:id="7" w:author="Simon Munro" w:date="2011-02-08T21:53:00Z" w:initials="SM">
+  <w:comment w:id="32" w:author="Simon Munro" w:date="2011-02-12T16:27:00Z" w:initials="SM">
     <w:p>
       <w:pPr>
         <w:pStyle w:val="CommentText"/>
@@ -1547,7 +2157,7 @@
       </w:r>
     </w:p>
   </w:comment>
-  <w:comment w:id="8" w:author="Grace" w:date="2011-02-09T22:56:00Z" w:initials="GM">
+  <w:comment w:id="33" w:author="Grace" w:date="2011-02-12T16:27:00Z" w:initials="GM">
     <w:p>
       <w:pPr>
         <w:pStyle w:val="CommentText"/>
@@ -1566,7 +2176,7 @@
       </w:r>
     </w:p>
   </w:comment>
-  <w:comment w:id="9" w:author="Grace" w:date="2011-02-09T22:56:00Z" w:initials="GM">
+  <w:comment w:id="34" w:author="Grace" w:date="2011-02-12T16:27:00Z" w:initials="GM">
     <w:p>
       <w:pPr>
         <w:pStyle w:val="CommentText"/>
@@ -1579,6 +2189,134 @@
       </w:r>
       <w:r>
         <w:t>Diagrams basically access paths</w:t>
+      </w:r>
+    </w:p>
+  </w:comment>
+  <w:comment w:id="39" w:author="Grace" w:date="2011-02-12T16:27:00Z" w:initials="GM">
+    <w:p>
+      <w:pPr>
+        <w:pStyle w:val="CommentText"/>
+      </w:pPr>
+      <w:r>
+        <w:rPr>
+          <w:rStyle w:val="CommentReference"/>
+        </w:rPr>
+        <w:annotationRef/>
+      </w:r>
+      <w:r>
+        <w:t>This will explain what you can achieve out of the box (&amp; limitations)</w:t>
+      </w:r>
+    </w:p>
+  </w:comment>
+  <w:comment w:id="43" w:author="Grace" w:date="2011-02-12T16:27:00Z" w:initials="GM">
+    <w:p>
+      <w:pPr>
+        <w:pStyle w:val="CommentText"/>
+      </w:pPr>
+      <w:r>
+        <w:rPr>
+          <w:rStyle w:val="CommentReference"/>
+        </w:rPr>
+        <w:annotationRef/>
+      </w:r>
+      <w:r>
+        <w:t xml:space="preserve">Try to get across concept </w:t>
+      </w:r>
+      <w:r>
+        <w:t>that complicated</w:t>
+      </w:r>
+      <w:r>
+        <w:t xml:space="preserve"> applications in effect need to scale themselves</w:t>
+      </w:r>
+      <w:r>
+        <w:t xml:space="preserve"> </w:t>
+      </w:r>
+      <w:proofErr w:type="spellStart"/>
+      <w:r>
+        <w:t>i.e</w:t>
+      </w:r>
+      <w:proofErr w:type="spellEnd"/>
+      <w:r>
+        <w:t xml:space="preserve"> </w:t>
+      </w:r>
+      <w:proofErr w:type="spellStart"/>
+      <w:r>
+        <w:t>cpu</w:t>
+      </w:r>
+      <w:proofErr w:type="spellEnd"/>
+      <w:r>
+        <w:t xml:space="preserve">, ram usage not enough in </w:t>
+      </w:r>
+      <w:proofErr w:type="gramStart"/>
+      <w:r>
+        <w:t xml:space="preserve">many  </w:t>
+      </w:r>
+      <w:r>
+        <w:t>cases</w:t>
+      </w:r>
+      <w:proofErr w:type="gramEnd"/>
+      <w:r>
+        <w:t xml:space="preserve"> to determine a </w:t>
+      </w:r>
+      <w:r>
+        <w:t>new instance</w:t>
+      </w:r>
+      <w:r>
+        <w:t xml:space="preserve"> needed</w:t>
+      </w:r>
+    </w:p>
+  </w:comment>
+  <w:comment w:id="45" w:author="Grace" w:date="2011-02-12T16:27:00Z" w:initials="GM">
+    <w:p>
+      <w:pPr>
+        <w:pStyle w:val="CommentText"/>
+      </w:pPr>
+      <w:r>
+        <w:rPr>
+          <w:rStyle w:val="CommentReference"/>
+        </w:rPr>
+        <w:annotationRef/>
+      </w:r>
+      <w:r>
+        <w:t>Will us Chef as an example</w:t>
+      </w:r>
+      <w:r>
+        <w:t xml:space="preserve"> to </w:t>
+      </w:r>
+      <w:proofErr w:type="gramStart"/>
+      <w:r>
+        <w:t>illustrate</w:t>
+      </w:r>
+      <w:r>
+        <w:t xml:space="preserve"> </w:t>
+      </w:r>
+      <w:r>
+        <w:t>.</w:t>
+      </w:r>
+      <w:proofErr w:type="gramEnd"/>
+      <w:r>
+        <w:t xml:space="preserve"> The concept alone will be alien to </w:t>
+      </w:r>
+      <w:proofErr w:type="gramStart"/>
+      <w:r>
+        <w:t>many .</w:t>
+      </w:r>
+      <w:proofErr w:type="gramEnd"/>
+    </w:p>
+  </w:comment>
+  <w:comment w:id="57" w:author="Grace" w:date="2011-02-12T16:27:00Z" w:initials="GM">
+    <w:p>
+      <w:pPr>
+        <w:pStyle w:val="CommentText"/>
+      </w:pPr>
+      <w:r>
+        <w:rPr>
+          <w:rStyle w:val="CommentReference"/>
+        </w:rPr>
+        <w:annotationRef/>
+      </w:r>
+      <w:r>
+        <w:t>I don’t really want to include this but feel we should</w:t>
       </w:r>
     </w:p>
   </w:comment>
@@ -1586,7 +2324,7 @@
 </file>
 
 <file path=word/numbering.xml><?xml version="1.0" encoding="utf-8"?>
-<w:numbering xmlns:wpc="http://schemas.microsoft.com/office/word/2010/wordprocessingCanvas" xmlns:mc="http://schemas.openxmlformats.org/markup-compatibility/2006" xmlns:o="urn:schemas-microsoft-com:office:office" xmlns:r="http://schemas.openxmlformats.org/officeDocument/2006/relationships" xmlns:m="http://schemas.openxmlformats.org/officeDocument/2006/math" xmlns:v="urn:schemas-microsoft-com:vml" xmlns:wp14="http://schemas.microsoft.com/office/word/2010/wordprocessingDrawing" xmlns:wp="http://schemas.openxmlformats.org/drawingml/2006/wordprocessingDrawing" xmlns:w10="urn:schemas-microsoft-com:office:word" xmlns:w="http://schemas.openxmlformats.org/wordprocessingml/2006/main" xmlns:w14="http://schemas.microsoft.com/office/word/2010/wordml" xmlns:wpg="http://schemas.microsoft.com/office/word/2010/wordprocessingGroup" xmlns:wpi="http://schemas.microsoft.com/office/word/2010/wordprocessingInk" xmlns:wne="http://schemas.microsoft.com/office/word/2006/wordml" xmlns:wps="http://schemas.microsoft.com/office/word/2010/wordprocessingShape" mc:Ignorable="w14 wp14">
+<w:numbering xmlns:wpc="http://schemas.microsoft.com/office/word/2010/wordprocessingCanvas" xmlns:mo="http://schemas.microsoft.com/office/mac/office/2008/main" xmlns:mc="http://schemas.openxmlformats.org/markup-compatibility/2006" xmlns:mv="urn:schemas-microsoft-com:mac:vml" xmlns:o="urn:schemas-microsoft-com:office:office" xmlns:r="http://schemas.openxmlformats.org/officeDocument/2006/relationships" xmlns:m="http://schemas.openxmlformats.org/officeDocument/2006/math" xmlns:v="urn:schemas-microsoft-com:vml" xmlns:wp14="http://schemas.microsoft.com/office/word/2010/wordprocessingDrawing" xmlns:wp="http://schemas.openxmlformats.org/drawingml/2006/wordprocessingDrawing" xmlns:w10="urn:schemas-microsoft-com:office:word" xmlns:w="http://schemas.openxmlformats.org/wordprocessingml/2006/main" xmlns:w14="http://schemas.microsoft.com/office/word/2010/wordml" xmlns:wpg="http://schemas.microsoft.com/office/word/2010/wordprocessingGroup" xmlns:wpi="http://schemas.microsoft.com/office/word/2010/wordprocessingInk" xmlns:wne="http://schemas.microsoft.com/office/word/2006/wordml" xmlns:wps="http://schemas.microsoft.com/office/word/2010/wordprocessingShape" mc:Ignorable="w14 wp14">
   <w:abstractNum w:abstractNumId="0">
     <w:nsid w:val="106A6AE6"/>
     <w:multiLevelType w:val="hybridMultilevel"/>
@@ -1942,7 +2680,7 @@
         <w:rFonts w:ascii="Symbol" w:hAnsi="Symbol" w:hint="default"/>
       </w:rPr>
     </w:lvl>
-    <w:lvl w:ilvl="1" w:tplc="04090003" w:tentative="1">
+    <w:lvl w:ilvl="1" w:tplc="04090003">
       <w:start w:val="1"/>
       <w:numFmt w:val="bullet"/>
       <w:lvlText w:val="o"/>
@@ -2183,7 +2921,7 @@
     </w:rPrDefault>
     <w:pPrDefault/>
   </w:docDefaults>
-  <w:latentStyles w:defLockedState="0" w:defUIPriority="99" w:defSemiHidden="1" w:defUnhideWhenUsed="1" w:defQFormat="0" w:count="267">
+  <w:latentStyles w:defLockedState="0" w:defUIPriority="99" w:defSemiHidden="1" w:defUnhideWhenUsed="1" w:defQFormat="0" w:count="276">
     <w:lsdException w:name="Normal" w:semiHidden="0" w:uiPriority="0" w:unhideWhenUsed="0" w:qFormat="1"/>
     <w:lsdException w:name="heading 1" w:semiHidden="0" w:uiPriority="9" w:unhideWhenUsed="0" w:qFormat="1"/>
     <w:lsdException w:name="heading 2" w:uiPriority="9" w:qFormat="1"/>
@@ -2472,7 +3210,7 @@
 </file>
 
 <file path=word/stylesWithEffects.xml><?xml version="1.0" encoding="utf-8"?>
-<w:styles xmlns:wpc="http://schemas.microsoft.com/office/word/2010/wordprocessingCanvas" xmlns:mc="http://schemas.openxmlformats.org/markup-compatibility/2006" xmlns:o="urn:schemas-microsoft-com:office:office" xmlns:r="http://schemas.openxmlformats.org/officeDocument/2006/relationships" xmlns:m="http://schemas.openxmlformats.org/officeDocument/2006/math" xmlns:v="urn:schemas-microsoft-com:vml" xmlns:wp14="http://schemas.microsoft.com/office/word/2010/wordprocessingDrawing" xmlns:wp="http://schemas.openxmlformats.org/drawingml/2006/wordprocessingDrawing" xmlns:w10="urn:schemas-microsoft-com:office:word" xmlns:w="http://schemas.openxmlformats.org/wordprocessingml/2006/main" xmlns:w14="http://schemas.microsoft.com/office/word/2010/wordml" xmlns:wpg="http://schemas.microsoft.com/office/word/2010/wordprocessingGroup" xmlns:wpi="http://schemas.microsoft.com/office/word/2010/wordprocessingInk" xmlns:wne="http://schemas.microsoft.com/office/word/2006/wordml" xmlns:wps="http://schemas.microsoft.com/office/word/2010/wordprocessingShape" mc:Ignorable="w14 wp14">
+<w:styles xmlns:wpc="http://schemas.microsoft.com/office/word/2010/wordprocessingCanvas" xmlns:mo="http://schemas.microsoft.com/office/mac/office/2008/main" xmlns:mc="http://schemas.openxmlformats.org/markup-compatibility/2006" xmlns:mv="urn:schemas-microsoft-com:mac:vml" xmlns:o="urn:schemas-microsoft-com:office:office" xmlns:r="http://schemas.openxmlformats.org/officeDocument/2006/relationships" xmlns:m="http://schemas.openxmlformats.org/officeDocument/2006/math" xmlns:v="urn:schemas-microsoft-com:vml" xmlns:wp14="http://schemas.microsoft.com/office/word/2010/wordprocessingDrawing" xmlns:wp="http://schemas.openxmlformats.org/drawingml/2006/wordprocessingDrawing" xmlns:w10="urn:schemas-microsoft-com:office:word" xmlns:w="http://schemas.openxmlformats.org/wordprocessingml/2006/main" xmlns:w14="http://schemas.microsoft.com/office/word/2010/wordml" xmlns:wpg="http://schemas.microsoft.com/office/word/2010/wordprocessingGroup" xmlns:wpi="http://schemas.microsoft.com/office/word/2010/wordprocessingInk" xmlns:wne="http://schemas.microsoft.com/office/word/2006/wordml" xmlns:wps="http://schemas.microsoft.com/office/word/2010/wordprocessingShape" mc:Ignorable="w14 wp14">
   <w:docDefaults>
     <w:rPrDefault>
       <w:rPr>
@@ -2484,7 +3222,7 @@
     </w:rPrDefault>
     <w:pPrDefault/>
   </w:docDefaults>
-  <w:latentStyles w:defLockedState="0" w:defUIPriority="99" w:defSemiHidden="1" w:defUnhideWhenUsed="1" w:defQFormat="0" w:count="267">
+  <w:latentStyles w:defLockedState="0" w:defUIPriority="99" w:defSemiHidden="1" w:defUnhideWhenUsed="1" w:defQFormat="0" w:count="276">
     <w:lsdException w:name="Normal" w:semiHidden="0" w:uiPriority="0" w:unhideWhenUsed="0" w:qFormat="1"/>
     <w:lsdException w:name="heading 1" w:semiHidden="0" w:uiPriority="9" w:unhideWhenUsed="0" w:qFormat="1"/>
     <w:lsdException w:name="heading 2" w:uiPriority="9" w:qFormat="1"/>
@@ -3097,7 +3835,7 @@
 </file>
 
 <file path=customXml/itemProps1.xml><?xml version="1.0" encoding="utf-8"?>
-<ds:datastoreItem xmlns:ds="http://schemas.openxmlformats.org/officeDocument/2006/customXml" ds:itemID="{8955327B-CCB8-4E4C-B689-E45D7AB2B7A4}">
+<ds:datastoreItem xmlns:ds="http://schemas.openxmlformats.org/officeDocument/2006/customXml" ds:itemID="{9F281A2A-E198-FE47-88F4-47F837F6CEC3}">
   <ds:schemaRefs>
     <ds:schemaRef ds:uri="http://schemas.openxmlformats.org/officeDocument/2006/bibliography"/>
   </ds:schemaRefs>

</xml_diff>